<commit_message>
completion certificate fields changes
</commit_message>
<xml_diff>
--- a/backend/word-contract-templates/ΒΕΒΑΙΩΣΗ_ΟΛΟΚΛΗΡΩΣΗΣ_ΠΑ2025.docx
+++ b/backend/word-contract-templates/ΒΕΒΑΙΩΣΗ_ΟΛΟΚΛΗΡΩΣΗΣ_ΠΑ2025.docx
@@ -58,13 +58,6 @@
           <w:rFonts w:ascii="Verdana" w:hAnsi="Verdana"/>
           <w:sz w:val="20"/>
         </w:rPr>
-        <w:t>$</w:t>
-      </w:r>
-      <w:r>
-        <w:rPr>
-          <w:rFonts w:ascii="Verdana" w:hAnsi="Verdana"/>
-          <w:sz w:val="20"/>
-        </w:rPr>
         <w:t>{</w:t>
       </w:r>
       <w:r>
@@ -120,7 +113,14 @@
           <w:rFonts w:ascii="Verdana" w:hAnsi="Verdana"/>
           <w:sz w:val="20"/>
         </w:rPr>
-        <w:t>Βεβαιώνεται ότι ο/η ${</w:t>
+        <w:t xml:space="preserve">Βεβαιώνεται ότι ο/η </w:t>
+      </w:r>
+      <w:r>
+        <w:rPr>
+          <w:rFonts w:ascii="Verdana" w:hAnsi="Verdana"/>
+          <w:sz w:val="20"/>
+        </w:rPr>
+        <w:t>{</w:t>
       </w:r>
       <w:r>
         <w:rPr>
@@ -157,7 +157,14 @@
           <w:rFonts w:ascii="Verdana" w:hAnsi="Verdana"/>
           <w:sz w:val="20"/>
         </w:rPr>
-        <w:t>του ${</w:t>
+        <w:t xml:space="preserve">του </w:t>
+      </w:r>
+      <w:r>
+        <w:rPr>
+          <w:rFonts w:ascii="Verdana" w:hAnsi="Verdana"/>
+          <w:sz w:val="20"/>
+        </w:rPr>
+        <w:t>{</w:t>
       </w:r>
       <w:r>
         <w:rPr>
@@ -216,7 +223,7 @@
           <w:rFonts w:ascii="Verdana" w:hAnsi="Verdana"/>
           <w:sz w:val="20"/>
         </w:rPr>
-        <w:t>${</w:t>
+        <w:t>{</w:t>
       </w:r>
       <w:r>
         <w:rPr>
@@ -237,7 +244,14 @@
           <w:rFonts w:ascii="Verdana" w:hAnsi="Verdana"/>
           <w:sz w:val="20"/>
         </w:rPr>
-        <w:t xml:space="preserve"> με Αριθμό Μητρώου ${</w:t>
+        <w:t xml:space="preserve"> με Αριθμό Μητρώου </w:t>
+      </w:r>
+      <w:r>
+        <w:rPr>
+          <w:rFonts w:ascii="Verdana" w:hAnsi="Verdana"/>
+          <w:sz w:val="20"/>
+        </w:rPr>
+        <w:t>{</w:t>
       </w:r>
       <w:r>
         <w:rPr>
@@ -292,7 +306,13 @@
           <w:sz w:val="20"/>
         </w:rPr>
         <w:br/>
-        <w:t>${</w:t>
+      </w:r>
+      <w:r>
+        <w:rPr>
+          <w:rFonts w:ascii="Verdana" w:hAnsi="Verdana"/>
+          <w:sz w:val="20"/>
+        </w:rPr>
+        <w:t>{</w:t>
       </w:r>
       <w:r>
         <w:rPr>
@@ -336,7 +356,7 @@
           <w:rFonts w:ascii="Verdana" w:hAnsi="Verdana"/>
           <w:sz w:val="20"/>
         </w:rPr>
-        <w:t>${</w:t>
+        <w:t>{</w:t>
       </w:r>
       <w:r>
         <w:rPr>
@@ -367,7 +387,14 @@
           <w:rFonts w:ascii="Verdana" w:hAnsi="Verdana"/>
           <w:sz w:val="20"/>
         </w:rPr>
-        <w:t>στο χρονικό διάστημα ${</w:t>
+        <w:t xml:space="preserve">στο χρονικό διάστημα </w:t>
+      </w:r>
+      <w:r>
+        <w:rPr>
+          <w:rFonts w:ascii="Verdana" w:hAnsi="Verdana"/>
+          <w:sz w:val="20"/>
+        </w:rPr>
+        <w:t>{</w:t>
       </w:r>
       <w:r>
         <w:rPr>
@@ -411,7 +438,7 @@
           <w:rFonts w:ascii="Verdana" w:hAnsi="Verdana"/>
           <w:sz w:val="20"/>
         </w:rPr>
-        <w:t>${</w:t>
+        <w:t>{</w:t>
       </w:r>
       <w:r>
         <w:rPr>
@@ -471,7 +498,7 @@
           <w:rFonts w:ascii="Verdana" w:hAnsi="Verdana"/>
           <w:sz w:val="20"/>
         </w:rPr>
-        <w:t>${</w:t>
+        <w:t>{</w:t>
       </w:r>
       <w:r>
         <w:rPr>
@@ -563,16 +590,7 @@
           <w:rFonts w:ascii="Verdana" w:hAnsi="Verdana"/>
           <w:sz w:val="20"/>
         </w:rPr>
-        <w:t xml:space="preserve"> πρακτική άσκηση στο </w:t>
-      </w:r>
-      <w:bookmarkStart w:id="0" w:name="_GoBack"/>
-      <w:bookmarkEnd w:id="0"/>
-      <w:r>
-        <w:rPr>
-          <w:rFonts w:ascii="Verdana" w:hAnsi="Verdana"/>
-          <w:sz w:val="20"/>
-        </w:rPr>
-        <w:t>πλαίσιο του Προγράμματος Σπουδών του Τμήματος.</w:t>
+        <w:t xml:space="preserve"> πρακτική άσκηση στο πλαίσιο του Προγράμματος Σπουδών του Τμήματος.</w:t>
       </w:r>
       <w:r>
         <w:rPr>
@@ -711,7 +729,7 @@
           <w:rFonts w:ascii="Verdana" w:hAnsi="Verdana"/>
           <w:sz w:val="20"/>
         </w:rPr>
-        <w:t>${</w:t>
+        <w:t>{</w:t>
       </w:r>
       <w:r>
         <w:rPr>
@@ -719,7 +737,17 @@
           <w:sz w:val="20"/>
           <w:lang w:val="en-US"/>
         </w:rPr>
-        <w:t>DEPARTMENT</w:t>
+        <w:t>DEPAR</w:t>
+      </w:r>
+      <w:bookmarkStart w:id="0" w:name="_GoBack"/>
+      <w:bookmarkEnd w:id="0"/>
+      <w:r>
+        <w:rPr>
+          <w:rFonts w:ascii="Verdana" w:hAnsi="Verdana"/>
+          <w:sz w:val="20"/>
+          <w:lang w:val="en-US"/>
+        </w:rPr>
+        <w:t>TMENT</w:t>
       </w:r>
       <w:r>
         <w:rPr>
@@ -2429,7 +2457,7 @@
 </file>
 
 <file path=customXml/itemProps1.xml><?xml version="1.0" encoding="utf-8"?>
-<ds:datastoreItem xmlns:ds="http://schemas.openxmlformats.org/officeDocument/2006/customXml" ds:itemID="{7A4F4F93-948B-48C6-9F35-6DE95865A8A4}">
+<ds:datastoreItem xmlns:ds="http://schemas.openxmlformats.org/officeDocument/2006/customXml" ds:itemID="{F245E4AF-676E-4221-87A1-A469074CBE6A}">
   <ds:schemaRefs>
     <ds:schemaRef ds:uri="http://schemas.openxmlformats.org/officeDocument/2006/bibliography"/>
   </ds:schemaRefs>

</xml_diff>

<commit_message>
added completion certificate to offices + template change
</commit_message>
<xml_diff>
--- a/backend/word-contract-templates/ΒΕΒΑΙΩΣΗ_ΟΛΟΚΛΗΡΩΣΗΣ_ΠΑ2025.docx
+++ b/backend/word-contract-templates/ΒΕΒΑΙΩΣΗ_ΟΛΟΚΛΗΡΩΣΗΣ_ΠΑ2025.docx
@@ -103,6 +103,7 @@
     <w:p>
       <w:pPr>
         <w:spacing w:line="360" w:lineRule="auto"/>
+        <w:jc w:val="left"/>
         <w:rPr>
           <w:rFonts w:ascii="Verdana" w:hAnsi="Verdana"/>
           <w:sz w:val="20"/>
@@ -202,416 +203,419 @@
           <w:sz w:val="20"/>
         </w:rPr>
         <w:t xml:space="preserve">στο τμήμα </w:t>
+      </w:r>
+      <w:r>
+        <w:rPr>
+          <w:rFonts w:ascii="Verdana" w:hAnsi="Verdana"/>
+          <w:sz w:val="20"/>
+        </w:rPr>
+        <w:t>{</w:t>
+      </w:r>
+      <w:r>
+        <w:rPr>
+          <w:rFonts w:ascii="Verdana" w:hAnsi="Verdana"/>
+          <w:sz w:val="20"/>
+          <w:lang w:val="en-US"/>
+        </w:rPr>
+        <w:t>DEPARTMENT</w:t>
+      </w:r>
+      <w:r>
+        <w:rPr>
+          <w:rFonts w:ascii="Verdana" w:hAnsi="Verdana"/>
+          <w:sz w:val="20"/>
+        </w:rPr>
+        <w:t xml:space="preserve">} του Ιδρύματος </w:t>
+      </w:r>
+      <w:r>
+        <w:rPr>
+          <w:rFonts w:ascii="Verdana" w:hAnsi="Verdana"/>
+          <w:sz w:val="20"/>
+        </w:rPr>
+        <w:t>{</w:t>
+      </w:r>
+      <w:r>
+        <w:rPr>
+          <w:rFonts w:ascii="Verdana" w:hAnsi="Verdana"/>
+          <w:sz w:val="20"/>
+        </w:rPr>
+        <w:t>UNIVERSITY</w:t>
+      </w:r>
+      <w:r>
+        <w:rPr>
+          <w:rFonts w:ascii="Verdana" w:hAnsi="Verdana"/>
+          <w:sz w:val="20"/>
+        </w:rPr>
+        <w:t>}</w:t>
+      </w:r>
+      <w:r>
+        <w:rPr>
+          <w:rFonts w:ascii="Verdana" w:hAnsi="Verdana"/>
+          <w:sz w:val="20"/>
+        </w:rPr>
+        <w:t xml:space="preserve"> με Αριθμό Μητρώου </w:t>
+      </w:r>
+      <w:r>
+        <w:rPr>
+          <w:rFonts w:ascii="Verdana" w:hAnsi="Verdana"/>
+          <w:sz w:val="20"/>
+        </w:rPr>
+        <w:t>{</w:t>
+      </w:r>
+      <w:r>
+        <w:rPr>
+          <w:rFonts w:ascii="Verdana" w:hAnsi="Verdana"/>
+          <w:sz w:val="20"/>
+          <w:lang w:val="en-US"/>
+        </w:rPr>
+        <w:t>STUDENT</w:t>
+      </w:r>
+      <w:r>
+        <w:rPr>
+          <w:rFonts w:ascii="Verdana" w:hAnsi="Verdana"/>
+          <w:sz w:val="20"/>
+        </w:rPr>
+        <w:t>_</w:t>
+      </w:r>
+      <w:r>
+        <w:rPr>
+          <w:rFonts w:ascii="Verdana" w:hAnsi="Verdana"/>
+          <w:sz w:val="20"/>
+          <w:lang w:val="en-US"/>
+        </w:rPr>
+        <w:t>ID</w:t>
+      </w:r>
+      <w:r>
+        <w:rPr>
+          <w:rFonts w:ascii="Verdana" w:hAnsi="Verdana"/>
+          <w:sz w:val="20"/>
+        </w:rPr>
+        <w:t>}</w:t>
+      </w:r>
+    </w:p>
+    <w:p>
+      <w:pPr>
+        <w:spacing w:line="360" w:lineRule="auto"/>
+        <w:jc w:val="left"/>
+        <w:rPr>
+          <w:rFonts w:ascii="Verdana" w:hAnsi="Verdana"/>
+          <w:sz w:val="20"/>
+        </w:rPr>
+      </w:pPr>
+      <w:r>
+        <w:rPr>
+          <w:rFonts w:ascii="Verdana" w:hAnsi="Verdana"/>
+          <w:sz w:val="20"/>
+        </w:rPr>
+        <w:t>ολοκλήρωσε την Πρακτική Άσκηση:</w:t>
+      </w:r>
+      <w:r>
+        <w:rPr>
+          <w:rFonts w:ascii="Verdana" w:hAnsi="Verdana"/>
+          <w:sz w:val="20"/>
+        </w:rPr>
+        <w:br/>
+      </w:r>
+      <w:r>
+        <w:rPr>
+          <w:rFonts w:ascii="Verdana" w:hAnsi="Verdana"/>
+          <w:sz w:val="20"/>
+        </w:rPr>
+        <w:t>{</w:t>
+      </w:r>
+      <w:r>
+        <w:rPr>
+          <w:rFonts w:ascii="Verdana" w:hAnsi="Verdana"/>
+          <w:sz w:val="20"/>
+          <w:lang w:val="en-US"/>
+        </w:rPr>
+        <w:t>POSITION</w:t>
+      </w:r>
+      <w:r>
+        <w:rPr>
+          <w:rFonts w:ascii="Verdana" w:hAnsi="Verdana"/>
+          <w:sz w:val="20"/>
+        </w:rPr>
+        <w:t>_</w:t>
+      </w:r>
+      <w:r>
+        <w:rPr>
+          <w:rFonts w:ascii="Verdana" w:hAnsi="Verdana"/>
+          <w:sz w:val="20"/>
+          <w:lang w:val="en-US"/>
+        </w:rPr>
+        <w:t>ID</w:t>
+      </w:r>
+      <w:r>
+        <w:rPr>
+          <w:rFonts w:ascii="Verdana" w:hAnsi="Verdana"/>
+          <w:sz w:val="20"/>
+        </w:rPr>
+        <w:t>}</w:t>
+      </w:r>
+      <w:r>
+        <w:rPr>
+          <w:rFonts w:ascii="Verdana" w:hAnsi="Verdana"/>
+          <w:sz w:val="20"/>
+        </w:rPr>
+        <w:t xml:space="preserve"> - </w:t>
+      </w:r>
+      <w:r>
+        <w:rPr>
+          <w:rFonts w:ascii="Verdana" w:hAnsi="Verdana"/>
+          <w:sz w:val="20"/>
+        </w:rPr>
+        <w:t>{</w:t>
+      </w:r>
+      <w:r>
+        <w:rPr>
+          <w:rFonts w:ascii="Verdana" w:hAnsi="Verdana"/>
+          <w:sz w:val="20"/>
+          <w:lang w:val="en-US"/>
+        </w:rPr>
+        <w:t>DEPARTMENT</w:t>
+      </w:r>
+      <w:r>
+        <w:rPr>
+          <w:rFonts w:ascii="Verdana" w:hAnsi="Verdana"/>
+          <w:sz w:val="20"/>
+        </w:rPr>
+        <w:t>}</w:t>
+      </w:r>
+    </w:p>
+    <w:p>
+      <w:pPr>
+        <w:spacing w:line="360" w:lineRule="auto"/>
+        <w:jc w:val="left"/>
+        <w:rPr>
+          <w:rFonts w:ascii="Verdana" w:hAnsi="Verdana"/>
+          <w:sz w:val="20"/>
+        </w:rPr>
+      </w:pPr>
+      <w:r>
+        <w:rPr>
+          <w:rFonts w:ascii="Verdana" w:hAnsi="Verdana"/>
+          <w:sz w:val="20"/>
+        </w:rPr>
+        <w:t xml:space="preserve">στο χρονικό διάστημα </w:t>
+      </w:r>
+      <w:r>
+        <w:rPr>
+          <w:rFonts w:ascii="Verdana" w:hAnsi="Verdana"/>
+          <w:sz w:val="20"/>
+        </w:rPr>
+        <w:t>{</w:t>
+      </w:r>
+      <w:r>
+        <w:rPr>
+          <w:rFonts w:ascii="Verdana" w:hAnsi="Verdana"/>
+          <w:sz w:val="20"/>
+          <w:lang w:val="en-US"/>
+        </w:rPr>
+        <w:t>START</w:t>
+      </w:r>
+      <w:r>
+        <w:rPr>
+          <w:rFonts w:ascii="Verdana" w:hAnsi="Verdana"/>
+          <w:sz w:val="20"/>
+        </w:rPr>
+        <w:t>_</w:t>
+      </w:r>
+      <w:r>
+        <w:rPr>
+          <w:rFonts w:ascii="Verdana" w:hAnsi="Verdana"/>
+          <w:sz w:val="20"/>
+          <w:lang w:val="en-US"/>
+        </w:rPr>
+        <w:t>DATE</w:t>
+      </w:r>
+      <w:r>
+        <w:rPr>
+          <w:rFonts w:ascii="Verdana" w:hAnsi="Verdana"/>
+          <w:sz w:val="20"/>
+        </w:rPr>
+        <w:t>}</w:t>
+      </w:r>
+      <w:r>
+        <w:rPr>
+          <w:rFonts w:ascii="Verdana" w:hAnsi="Verdana"/>
+          <w:sz w:val="20"/>
+        </w:rPr>
+        <w:t xml:space="preserve"> εώς </w:t>
+      </w:r>
+      <w:r>
+        <w:rPr>
+          <w:rFonts w:ascii="Verdana" w:hAnsi="Verdana"/>
+          <w:sz w:val="20"/>
+        </w:rPr>
+        <w:t>{</w:t>
+      </w:r>
+      <w:r>
+        <w:rPr>
+          <w:rFonts w:ascii="Verdana" w:hAnsi="Verdana"/>
+          <w:sz w:val="20"/>
+          <w:lang w:val="en-US"/>
+        </w:rPr>
+        <w:t>END</w:t>
+      </w:r>
+      <w:r>
+        <w:rPr>
+          <w:rFonts w:ascii="Verdana" w:hAnsi="Verdana"/>
+          <w:sz w:val="20"/>
+        </w:rPr>
+        <w:t>_</w:t>
+      </w:r>
+      <w:r>
+        <w:rPr>
+          <w:rFonts w:ascii="Verdana" w:hAnsi="Verdana"/>
+          <w:sz w:val="20"/>
+          <w:lang w:val="en-US"/>
+        </w:rPr>
+        <w:t>DATE</w:t>
+      </w:r>
+      <w:r>
+        <w:rPr>
+          <w:rFonts w:ascii="Verdana" w:hAnsi="Verdana"/>
+          <w:sz w:val="20"/>
+        </w:rPr>
+        <w:t>}</w:t>
+      </w:r>
+    </w:p>
+    <w:p>
+      <w:pPr>
+        <w:spacing w:line="360" w:lineRule="auto"/>
+        <w:jc w:val="left"/>
+        <w:rPr>
+          <w:rFonts w:ascii="Verdana" w:hAnsi="Verdana"/>
+          <w:sz w:val="20"/>
+        </w:rPr>
+      </w:pPr>
+      <w:r>
+        <w:rPr>
+          <w:rFonts w:ascii="Verdana" w:hAnsi="Verdana"/>
+          <w:sz w:val="20"/>
+        </w:rPr>
+        <w:t>στον Φορ</w:t>
+      </w:r>
+      <w:r>
+        <w:rPr>
+          <w:rFonts w:ascii="Verdana" w:hAnsi="Verdana"/>
+          <w:sz w:val="20"/>
+        </w:rPr>
+        <w:t xml:space="preserve">έα Υποδοχής Πρακτικής Άσκησης </w:t>
+      </w:r>
+      <w:r>
+        <w:rPr>
+          <w:rFonts w:ascii="Verdana" w:hAnsi="Verdana"/>
+          <w:sz w:val="20"/>
+        </w:rPr>
+        <w:t>{</w:t>
+      </w:r>
+      <w:r>
+        <w:rPr>
+          <w:rFonts w:ascii="Verdana" w:hAnsi="Verdana"/>
+          <w:sz w:val="20"/>
+          <w:lang w:val="en-US"/>
+        </w:rPr>
+        <w:t>COMPANY</w:t>
+      </w:r>
+      <w:r>
+        <w:rPr>
+          <w:rFonts w:ascii="Verdana" w:hAnsi="Verdana"/>
+          <w:sz w:val="20"/>
+        </w:rPr>
+        <w:t>}</w:t>
+      </w:r>
+      <w:r>
+        <w:rPr>
+          <w:rFonts w:ascii="Verdana" w:hAnsi="Verdana"/>
+          <w:sz w:val="20"/>
+        </w:rPr>
+        <w:t>.</w:t>
+      </w:r>
+      <w:r>
+        <w:rPr>
+          <w:rFonts w:ascii="Verdana" w:hAnsi="Verdana"/>
+          <w:sz w:val="20"/>
+        </w:rPr>
+        <w:t xml:space="preserve"> </w:t>
+      </w:r>
+      <w:r>
+        <w:rPr>
+          <w:rFonts w:ascii="Verdana" w:hAnsi="Verdana"/>
+          <w:sz w:val="20"/>
+        </w:rPr>
+        <w:t xml:space="preserve">Η εργασία </w:t>
+      </w:r>
+      <w:r>
+        <w:rPr>
+          <w:rFonts w:ascii="Verdana" w:hAnsi="Verdana"/>
+          <w:sz w:val="20"/>
+        </w:rPr>
+        <w:t>του/</w:t>
+      </w:r>
+      <w:r>
+        <w:rPr>
+          <w:rFonts w:ascii="Verdana" w:hAnsi="Verdana"/>
+          <w:sz w:val="20"/>
+        </w:rPr>
+        <w:t>της εν λόγω</w:t>
+      </w:r>
+      <w:r>
+        <w:rPr>
+          <w:rFonts w:ascii="Verdana" w:hAnsi="Verdana"/>
+          <w:sz w:val="20"/>
+        </w:rPr>
+        <w:br/>
+      </w:r>
+      <w:r>
+        <w:rPr>
+          <w:rFonts w:ascii="Verdana" w:hAnsi="Verdana"/>
+          <w:sz w:val="20"/>
+        </w:rPr>
+        <w:t>φοιτήτ</w:t>
+      </w:r>
+      <w:r>
+        <w:rPr>
+          <w:rFonts w:ascii="Verdana" w:hAnsi="Verdana"/>
+          <w:sz w:val="20"/>
+        </w:rPr>
+        <w:t>η/τ</w:t>
+      </w:r>
+      <w:r>
+        <w:rPr>
+          <w:rFonts w:ascii="Verdana" w:hAnsi="Verdana"/>
+          <w:sz w:val="20"/>
+        </w:rPr>
+        <w:t xml:space="preserve">ριας αποτελεί </w:t>
+      </w:r>
+      <w:r>
+        <w:rPr>
+          <w:rFonts w:ascii="Verdana" w:hAnsi="Verdana"/>
+          <w:sz w:val="20"/>
+        </w:rPr>
+        <w:t>υποχρεωτική/προαιρετική</w:t>
+      </w:r>
+      <w:r>
+        <w:rPr>
+          <w:rFonts w:ascii="Verdana" w:hAnsi="Verdana"/>
+          <w:sz w:val="20"/>
+        </w:rPr>
+        <w:t xml:space="preserve"> πρακτική άσκηση στο πλαίσιο του Προγράμματος Σπουδών του Τμήματος.</w:t>
+      </w:r>
+      <w:r>
+        <w:rPr>
+          <w:rFonts w:ascii="Verdana" w:hAnsi="Verdana"/>
+          <w:sz w:val="20"/>
+        </w:rPr>
+        <w:t xml:space="preserve"> </w:t>
       </w:r>
       <w:bookmarkStart w:id="0" w:name="_GoBack"/>
       <w:bookmarkEnd w:id="0"/>
-      <w:r>
-        <w:rPr>
-          <w:rFonts w:ascii="Verdana" w:hAnsi="Verdana"/>
-          <w:sz w:val="20"/>
-        </w:rPr>
-        <w:t>{</w:t>
-      </w:r>
-      <w:r>
-        <w:rPr>
-          <w:rFonts w:ascii="Verdana" w:hAnsi="Verdana"/>
-          <w:sz w:val="20"/>
-          <w:lang w:val="en-US"/>
-        </w:rPr>
-        <w:t>DEPARTMENT</w:t>
-      </w:r>
-      <w:r>
-        <w:rPr>
-          <w:rFonts w:ascii="Verdana" w:hAnsi="Verdana"/>
-          <w:sz w:val="20"/>
-        </w:rPr>
-        <w:t xml:space="preserve">} του Ιδρύματος </w:t>
-      </w:r>
-      <w:r>
-        <w:rPr>
-          <w:rFonts w:ascii="Verdana" w:hAnsi="Verdana"/>
-          <w:sz w:val="20"/>
-        </w:rPr>
-        <w:t>{</w:t>
-      </w:r>
-      <w:r>
-        <w:rPr>
-          <w:rFonts w:ascii="Verdana" w:hAnsi="Verdana"/>
-          <w:sz w:val="20"/>
-        </w:rPr>
-        <w:t>UNIVERSITY</w:t>
-      </w:r>
-      <w:r>
-        <w:rPr>
-          <w:rFonts w:ascii="Verdana" w:hAnsi="Verdana"/>
-          <w:sz w:val="20"/>
-        </w:rPr>
-        <w:t>}</w:t>
-      </w:r>
-      <w:r>
-        <w:rPr>
-          <w:rFonts w:ascii="Verdana" w:hAnsi="Verdana"/>
-          <w:sz w:val="20"/>
-        </w:rPr>
-        <w:t xml:space="preserve"> με Αριθμό Μητρώου </w:t>
-      </w:r>
-      <w:r>
-        <w:rPr>
-          <w:rFonts w:ascii="Verdana" w:hAnsi="Verdana"/>
-          <w:sz w:val="20"/>
-        </w:rPr>
-        <w:t>{</w:t>
-      </w:r>
-      <w:r>
-        <w:rPr>
-          <w:rFonts w:ascii="Verdana" w:hAnsi="Verdana"/>
-          <w:sz w:val="20"/>
-          <w:lang w:val="en-US"/>
-        </w:rPr>
-        <w:t>STUDENT</w:t>
-      </w:r>
-      <w:r>
-        <w:rPr>
-          <w:rFonts w:ascii="Verdana" w:hAnsi="Verdana"/>
-          <w:sz w:val="20"/>
-        </w:rPr>
-        <w:t>_</w:t>
-      </w:r>
-      <w:r>
-        <w:rPr>
-          <w:rFonts w:ascii="Verdana" w:hAnsi="Verdana"/>
-          <w:sz w:val="20"/>
-          <w:lang w:val="en-US"/>
-        </w:rPr>
-        <w:t>ID</w:t>
-      </w:r>
-      <w:r>
-        <w:rPr>
-          <w:rFonts w:ascii="Verdana" w:hAnsi="Verdana"/>
-          <w:sz w:val="20"/>
-        </w:rPr>
-        <w:t>}</w:t>
-      </w:r>
     </w:p>
     <w:p>
       <w:pPr>
         <w:spacing w:line="360" w:lineRule="auto"/>
         <w:jc w:val="left"/>
-        <w:rPr>
-          <w:rFonts w:ascii="Verdana" w:hAnsi="Verdana"/>
-          <w:sz w:val="20"/>
-        </w:rPr>
-      </w:pPr>
-      <w:r>
-        <w:rPr>
-          <w:rFonts w:ascii="Verdana" w:hAnsi="Verdana"/>
-          <w:sz w:val="20"/>
-        </w:rPr>
-        <w:t>ολοκλήρωσε την Πρακτική Άσκηση:</w:t>
-      </w:r>
-      <w:r>
-        <w:rPr>
-          <w:rFonts w:ascii="Verdana" w:hAnsi="Verdana"/>
-          <w:sz w:val="20"/>
-        </w:rPr>
-        <w:br/>
-      </w:r>
-      <w:r>
-        <w:rPr>
-          <w:rFonts w:ascii="Verdana" w:hAnsi="Verdana"/>
-          <w:sz w:val="20"/>
-        </w:rPr>
-        <w:t>{</w:t>
-      </w:r>
-      <w:r>
-        <w:rPr>
-          <w:rFonts w:ascii="Verdana" w:hAnsi="Verdana"/>
-          <w:sz w:val="20"/>
-          <w:lang w:val="en-US"/>
-        </w:rPr>
-        <w:t>POSITION</w:t>
-      </w:r>
-      <w:r>
-        <w:rPr>
-          <w:rFonts w:ascii="Verdana" w:hAnsi="Verdana"/>
-          <w:sz w:val="20"/>
-        </w:rPr>
-        <w:t>_</w:t>
-      </w:r>
-      <w:r>
-        <w:rPr>
-          <w:rFonts w:ascii="Verdana" w:hAnsi="Verdana"/>
-          <w:sz w:val="20"/>
-          <w:lang w:val="en-US"/>
-        </w:rPr>
-        <w:t>ID</w:t>
-      </w:r>
-      <w:r>
-        <w:rPr>
-          <w:rFonts w:ascii="Verdana" w:hAnsi="Verdana"/>
-          <w:sz w:val="20"/>
-        </w:rPr>
-        <w:t>}</w:t>
-      </w:r>
-      <w:r>
-        <w:rPr>
-          <w:rFonts w:ascii="Verdana" w:hAnsi="Verdana"/>
-          <w:sz w:val="20"/>
-        </w:rPr>
-        <w:t xml:space="preserve"> - </w:t>
-      </w:r>
-      <w:r>
-        <w:rPr>
-          <w:rFonts w:ascii="Verdana" w:hAnsi="Verdana"/>
-          <w:sz w:val="20"/>
-        </w:rPr>
-        <w:t>{</w:t>
-      </w:r>
-      <w:r>
-        <w:rPr>
-          <w:rFonts w:ascii="Verdana" w:hAnsi="Verdana"/>
-          <w:sz w:val="20"/>
-          <w:lang w:val="en-US"/>
-        </w:rPr>
-        <w:t>DEPARTMENT</w:t>
-      </w:r>
-      <w:r>
-        <w:rPr>
-          <w:rFonts w:ascii="Verdana" w:hAnsi="Verdana"/>
-          <w:sz w:val="20"/>
-        </w:rPr>
-        <w:t>}</w:t>
-      </w:r>
-    </w:p>
-    <w:p>
-      <w:pPr>
-        <w:spacing w:line="360" w:lineRule="auto"/>
-        <w:rPr>
-          <w:rFonts w:ascii="Verdana" w:hAnsi="Verdana"/>
-          <w:sz w:val="20"/>
-        </w:rPr>
-      </w:pPr>
-      <w:r>
-        <w:rPr>
-          <w:rFonts w:ascii="Verdana" w:hAnsi="Verdana"/>
-          <w:sz w:val="20"/>
-        </w:rPr>
-        <w:t xml:space="preserve">στο χρονικό διάστημα </w:t>
-      </w:r>
-      <w:r>
-        <w:rPr>
-          <w:rFonts w:ascii="Verdana" w:hAnsi="Verdana"/>
-          <w:sz w:val="20"/>
-        </w:rPr>
-        <w:t>{</w:t>
-      </w:r>
-      <w:r>
-        <w:rPr>
-          <w:rFonts w:ascii="Verdana" w:hAnsi="Verdana"/>
-          <w:sz w:val="20"/>
-          <w:lang w:val="en-US"/>
-        </w:rPr>
-        <w:t>START</w:t>
-      </w:r>
-      <w:r>
-        <w:rPr>
-          <w:rFonts w:ascii="Verdana" w:hAnsi="Verdana"/>
-          <w:sz w:val="20"/>
-        </w:rPr>
-        <w:t>_</w:t>
-      </w:r>
-      <w:r>
-        <w:rPr>
-          <w:rFonts w:ascii="Verdana" w:hAnsi="Verdana"/>
-          <w:sz w:val="20"/>
-          <w:lang w:val="en-US"/>
-        </w:rPr>
-        <w:t>DATE</w:t>
-      </w:r>
-      <w:r>
-        <w:rPr>
-          <w:rFonts w:ascii="Verdana" w:hAnsi="Verdana"/>
-          <w:sz w:val="20"/>
-        </w:rPr>
-        <w:t>}</w:t>
-      </w:r>
-      <w:r>
-        <w:rPr>
-          <w:rFonts w:ascii="Verdana" w:hAnsi="Verdana"/>
-          <w:sz w:val="20"/>
-        </w:rPr>
-        <w:t xml:space="preserve"> εώς </w:t>
-      </w:r>
-      <w:r>
-        <w:rPr>
-          <w:rFonts w:ascii="Verdana" w:hAnsi="Verdana"/>
-          <w:sz w:val="20"/>
-        </w:rPr>
-        <w:t>{</w:t>
-      </w:r>
-      <w:r>
-        <w:rPr>
-          <w:rFonts w:ascii="Verdana" w:hAnsi="Verdana"/>
-          <w:sz w:val="20"/>
-          <w:lang w:val="en-US"/>
-        </w:rPr>
-        <w:t>END</w:t>
-      </w:r>
-      <w:r>
-        <w:rPr>
-          <w:rFonts w:ascii="Verdana" w:hAnsi="Verdana"/>
-          <w:sz w:val="20"/>
-        </w:rPr>
-        <w:t>_</w:t>
-      </w:r>
-      <w:r>
-        <w:rPr>
-          <w:rFonts w:ascii="Verdana" w:hAnsi="Verdana"/>
-          <w:sz w:val="20"/>
-          <w:lang w:val="en-US"/>
-        </w:rPr>
-        <w:t>DATE</w:t>
-      </w:r>
-      <w:r>
-        <w:rPr>
-          <w:rFonts w:ascii="Verdana" w:hAnsi="Verdana"/>
-          <w:sz w:val="20"/>
-        </w:rPr>
-        <w:t>}</w:t>
-      </w:r>
-    </w:p>
-    <w:p>
-      <w:pPr>
-        <w:spacing w:line="360" w:lineRule="auto"/>
-        <w:rPr>
-          <w:rFonts w:ascii="Verdana" w:hAnsi="Verdana"/>
-          <w:sz w:val="20"/>
-        </w:rPr>
-      </w:pPr>
-      <w:r>
-        <w:rPr>
-          <w:rFonts w:ascii="Verdana" w:hAnsi="Verdana"/>
-          <w:sz w:val="20"/>
-        </w:rPr>
-        <w:t>στον Φορ</w:t>
-      </w:r>
-      <w:r>
-        <w:rPr>
-          <w:rFonts w:ascii="Verdana" w:hAnsi="Verdana"/>
-          <w:sz w:val="20"/>
-        </w:rPr>
-        <w:t xml:space="preserve">έα Υποδοχής Πρακτικής Άσκησης </w:t>
-      </w:r>
-      <w:r>
-        <w:rPr>
-          <w:rFonts w:ascii="Verdana" w:hAnsi="Verdana"/>
-          <w:sz w:val="20"/>
-        </w:rPr>
-        <w:t>{</w:t>
-      </w:r>
-      <w:r>
-        <w:rPr>
-          <w:rFonts w:ascii="Verdana" w:hAnsi="Verdana"/>
-          <w:sz w:val="20"/>
-          <w:lang w:val="en-US"/>
-        </w:rPr>
-        <w:t>COMPANY</w:t>
-      </w:r>
-      <w:r>
-        <w:rPr>
-          <w:rFonts w:ascii="Verdana" w:hAnsi="Verdana"/>
-          <w:sz w:val="20"/>
-        </w:rPr>
-        <w:t>}</w:t>
-      </w:r>
-      <w:r>
-        <w:rPr>
-          <w:rFonts w:ascii="Verdana" w:hAnsi="Verdana"/>
-          <w:sz w:val="20"/>
-        </w:rPr>
-        <w:t>.</w:t>
-      </w:r>
-      <w:r>
-        <w:rPr>
-          <w:rFonts w:ascii="Verdana" w:hAnsi="Verdana"/>
-          <w:sz w:val="20"/>
-        </w:rPr>
-        <w:t xml:space="preserve"> </w:t>
-      </w:r>
-      <w:r>
-        <w:rPr>
-          <w:rFonts w:ascii="Verdana" w:hAnsi="Verdana"/>
-          <w:sz w:val="20"/>
-        </w:rPr>
-        <w:t xml:space="preserve">Η εργασία </w:t>
-      </w:r>
-      <w:r>
-        <w:rPr>
-          <w:rFonts w:ascii="Verdana" w:hAnsi="Verdana"/>
-          <w:sz w:val="20"/>
-        </w:rPr>
-        <w:t>του/</w:t>
-      </w:r>
-      <w:r>
-        <w:rPr>
-          <w:rFonts w:ascii="Verdana" w:hAnsi="Verdana"/>
-          <w:sz w:val="20"/>
-        </w:rPr>
-        <w:t>της εν λόγω</w:t>
-      </w:r>
-      <w:r>
-        <w:rPr>
-          <w:rFonts w:ascii="Verdana" w:hAnsi="Verdana"/>
-          <w:sz w:val="20"/>
-        </w:rPr>
-        <w:br/>
-      </w:r>
-      <w:r>
-        <w:rPr>
-          <w:rFonts w:ascii="Verdana" w:hAnsi="Verdana"/>
-          <w:sz w:val="20"/>
-        </w:rPr>
-        <w:t>φοιτήτ</w:t>
-      </w:r>
-      <w:r>
-        <w:rPr>
-          <w:rFonts w:ascii="Verdana" w:hAnsi="Verdana"/>
-          <w:sz w:val="20"/>
-        </w:rPr>
-        <w:t>η/τ</w:t>
-      </w:r>
-      <w:r>
-        <w:rPr>
-          <w:rFonts w:ascii="Verdana" w:hAnsi="Verdana"/>
-          <w:sz w:val="20"/>
-        </w:rPr>
-        <w:t xml:space="preserve">ριας αποτελεί </w:t>
-      </w:r>
-      <w:r>
-        <w:rPr>
-          <w:rFonts w:ascii="Verdana" w:hAnsi="Verdana"/>
-          <w:sz w:val="20"/>
-        </w:rPr>
-        <w:t>υποχρεωτική/προαιρετική</w:t>
-      </w:r>
-      <w:r>
-        <w:rPr>
-          <w:rFonts w:ascii="Verdana" w:hAnsi="Verdana"/>
-          <w:sz w:val="20"/>
-        </w:rPr>
-        <w:t xml:space="preserve"> πρακτική άσκηση στο πλαίσιο του Προγράμματος Σπουδών του Τμήματος.</w:t>
-      </w:r>
-      <w:r>
-        <w:rPr>
-          <w:rFonts w:ascii="Verdana" w:hAnsi="Verdana"/>
-          <w:sz w:val="20"/>
-        </w:rPr>
-        <w:t xml:space="preserve"> </w:t>
-      </w:r>
-    </w:p>
-    <w:p>
-      <w:pPr>
-        <w:spacing w:line="360" w:lineRule="auto"/>
         <w:rPr>
           <w:rFonts w:ascii="Verdana" w:hAnsi="Verdana"/>
           <w:sz w:val="20"/>
@@ -2456,7 +2460,7 @@
 </file>
 
 <file path=customXml/itemProps1.xml><?xml version="1.0" encoding="utf-8"?>
-<ds:datastoreItem xmlns:ds="http://schemas.openxmlformats.org/officeDocument/2006/customXml" ds:itemID="{D1AE6124-9636-4A27-937C-D73B11D55802}">
+<ds:datastoreItem xmlns:ds="http://schemas.openxmlformats.org/officeDocument/2006/customXml" ds:itemID="{DF733889-5451-49D5-806A-6D5D1CE2B09B}">
   <ds:schemaRefs>
     <ds:schemaRef ds:uri="http://schemas.openxmlformats.org/officeDocument/2006/bibliography"/>
   </ds:schemaRefs>

</xml_diff>